<commit_message>
add blog createtion file and question of magento2
</commit_message>
<xml_diff>
--- a/Blog_for_certification.docx
+++ b/Blog_for_certification.docx
@@ -411,26 +411,862 @@
       <w:pPr>
         <w:pStyle w:val="ListParagraph"/>
         <w:ind w:hanging="0"/>
-        <w:rPr>
-          <w:rFonts w:ascii="Times New Roman" w:hAnsi="Times New Roman"/>
-          <w:b/>
-          <w:b/>
-          <w:bCs/>
-          <w:sz w:val="20"/>
-          <w:szCs w:val="20"/>
-          <w:lang w:val="en-US"/>
-        </w:rPr>
-      </w:pPr>
-      <w:r>
-        <w:rPr>
-          <w:rFonts w:ascii="Times New Roman" w:hAnsi="Times New Roman"/>
-          <w:b/>
-          <w:bCs/>
-          <w:sz w:val="20"/>
-          <w:szCs w:val="20"/>
-          <w:lang w:val="en-US"/>
-        </w:rPr>
-        <w:t>2)</w:t>
+        <w:rPr/>
+      </w:pPr>
+      <w:r>
+        <w:rPr>
+          <w:rFonts w:ascii="Times New Roman" w:hAnsi="Times New Roman"/>
+          <w:b/>
+          <w:bCs/>
+          <w:sz w:val="20"/>
+          <w:szCs w:val="20"/>
+          <w:lang w:val="en-US"/>
+        </w:rPr>
+        <w:t xml:space="preserve">2)Configure </w:t>
+      </w:r>
+      <w:r>
+        <w:rPr>
+          <w:rFonts w:ascii="Times New Roman" w:hAnsi="Times New Roman"/>
+          <w:b/>
+          <w:bCs/>
+          <w:sz w:val="20"/>
+          <w:szCs w:val="20"/>
+          <w:lang w:val="en-US"/>
+        </w:rPr>
+        <w:t>CDN =&gt;</w:t>
+      </w:r>
+    </w:p>
+    <w:p>
+      <w:pPr>
+        <w:pStyle w:val="ListParagraph"/>
+        <w:ind w:hanging="0"/>
+        <w:rPr>
+          <w:b w:val="false"/>
+          <w:b w:val="false"/>
+          <w:bCs w:val="false"/>
+        </w:rPr>
+      </w:pPr>
+      <w:r>
+        <w:rPr>
+          <w:rFonts w:ascii="Times New Roman" w:hAnsi="Times New Roman"/>
+          <w:b w:val="false"/>
+          <w:bCs w:val="false"/>
+          <w:sz w:val="20"/>
+          <w:szCs w:val="20"/>
+          <w:lang w:val="en-US"/>
+        </w:rPr>
+        <w:t>Step 1 =&gt; Go to store=&gt;settings=&gt;configuration=&gt;general=&gt;web</w:t>
+      </w:r>
+    </w:p>
+    <w:p>
+      <w:pPr>
+        <w:pStyle w:val="ListParagraph"/>
+        <w:ind w:hanging="0"/>
+        <w:rPr>
+          <w:b w:val="false"/>
+          <w:b w:val="false"/>
+          <w:bCs w:val="false"/>
+        </w:rPr>
+      </w:pPr>
+      <w:r>
+        <w:rPr>
+          <w:rFonts w:ascii="Times New Roman" w:hAnsi="Times New Roman"/>
+          <w:b w:val="false"/>
+          <w:bCs w:val="false"/>
+          <w:sz w:val="20"/>
+          <w:szCs w:val="20"/>
+          <w:lang w:val="en-US"/>
+        </w:rPr>
+        <w:t>Step 2 =&gt;Put the  static view files url (</w:t>
+      </w:r>
+      <w:hyperlink r:id="rId2">
+        <w:r>
+          <w:rPr>
+            <w:rStyle w:val="InternetLink"/>
+            <w:rFonts w:ascii="Times New Roman" w:hAnsi="Times New Roman"/>
+            <w:b w:val="false"/>
+            <w:bCs w:val="false"/>
+            <w:sz w:val="20"/>
+            <w:szCs w:val="20"/>
+            <w:lang w:val="en-US"/>
+          </w:rPr>
+          <w:t>http://127.0.0.1/m26cdn/static/</w:t>
+        </w:r>
+      </w:hyperlink>
+      <w:hyperlink r:id="rId3">
+        <w:r>
+          <w:rPr>
+            <w:rFonts w:ascii="Times New Roman" w:hAnsi="Times New Roman"/>
+            <w:b w:val="false"/>
+            <w:bCs w:val="false"/>
+            <w:sz w:val="20"/>
+            <w:szCs w:val="20"/>
+            <w:lang w:val="en-US"/>
+          </w:rPr>
+          <w:t>)</w:t>
+        </w:r>
+      </w:hyperlink>
+    </w:p>
+    <w:p>
+      <w:pPr>
+        <w:pStyle w:val="ListParagraph"/>
+        <w:ind w:hanging="0"/>
+        <w:rPr>
+          <w:b w:val="false"/>
+          <w:b w:val="false"/>
+          <w:bCs w:val="false"/>
+        </w:rPr>
+      </w:pPr>
+      <w:r>
+        <w:rPr>
+          <w:rFonts w:ascii="Times New Roman" w:hAnsi="Times New Roman"/>
+          <w:b w:val="false"/>
+          <w:bCs w:val="false"/>
+          <w:sz w:val="20"/>
+          <w:szCs w:val="20"/>
+          <w:lang w:val="en-US"/>
+        </w:rPr>
+        <w:t>And media files url http://127.0.0.1/m26cdn/media/</w:t>
+      </w:r>
+    </w:p>
+    <w:p>
+      <w:pPr>
+        <w:pStyle w:val="ListParagraph"/>
+        <w:ind w:hanging="0"/>
+        <w:rPr>
+          <w:b w:val="false"/>
+          <w:b w:val="false"/>
+          <w:bCs w:val="false"/>
+        </w:rPr>
+      </w:pPr>
+      <w:r>
+        <w:rPr>
+          <w:rFonts w:ascii="Times New Roman" w:hAnsi="Times New Roman"/>
+          <w:b w:val="false"/>
+          <w:bCs w:val="false"/>
+          <w:sz w:val="20"/>
+          <w:szCs w:val="20"/>
+          <w:lang w:val="en-US"/>
+        </w:rPr>
+        <w:t>Note =&gt;</w:t>
+      </w:r>
+    </w:p>
+    <w:p>
+      <w:pPr>
+        <w:pStyle w:val="ListParagraph"/>
+        <w:ind w:hanging="0"/>
+        <w:rPr>
+          <w:b w:val="false"/>
+          <w:b w:val="false"/>
+          <w:bCs w:val="false"/>
+        </w:rPr>
+      </w:pPr>
+      <w:r>
+        <w:rPr>
+          <w:rFonts w:ascii="Times New Roman" w:hAnsi="Times New Roman"/>
+          <w:b w:val="false"/>
+          <w:bCs w:val="false"/>
+          <w:sz w:val="20"/>
+          <w:szCs w:val="20"/>
+          <w:lang w:val="en-US"/>
+        </w:rPr>
+        <w:t>1. When you run deploy command then you must copy all static files to cdn static folder.</w:t>
+      </w:r>
+    </w:p>
+    <w:p>
+      <w:pPr>
+        <w:pStyle w:val="ListParagraph"/>
+        <w:ind w:hanging="0"/>
+        <w:rPr>
+          <w:b w:val="false"/>
+          <w:b w:val="false"/>
+          <w:bCs w:val="false"/>
+        </w:rPr>
+      </w:pPr>
+      <w:r>
+        <w:rPr>
+          <w:rFonts w:ascii="Times New Roman" w:hAnsi="Times New Roman"/>
+          <w:b w:val="false"/>
+          <w:bCs w:val="false"/>
+          <w:sz w:val="20"/>
+          <w:szCs w:val="20"/>
+          <w:lang w:val="en-US"/>
+        </w:rPr>
+        <w:t>2. When you upload any media then you must copy those media files to media folder</w:t>
+      </w:r>
+    </w:p>
+    <w:p>
+      <w:pPr>
+        <w:pStyle w:val="ListParagraph"/>
+        <w:ind w:hanging="0"/>
+        <w:rPr>
+          <w:b w:val="false"/>
+          <w:b w:val="false"/>
+          <w:bCs w:val="false"/>
+        </w:rPr>
+      </w:pPr>
+      <w:r>
+        <w:rPr>
+          <w:rFonts w:ascii="Times New Roman" w:hAnsi="Times New Roman"/>
+          <w:b w:val="false"/>
+          <w:bCs w:val="false"/>
+          <w:sz w:val="20"/>
+          <w:szCs w:val="20"/>
+          <w:lang w:val="en-US"/>
+        </w:rPr>
+        <w:t>because magento will pickup all the things from cdn.</w:t>
+      </w:r>
+    </w:p>
+    <w:p>
+      <w:pPr>
+        <w:pStyle w:val="ListParagraph"/>
+        <w:ind w:hanging="0"/>
+        <w:rPr>
+          <w:b w:val="false"/>
+          <w:b w:val="false"/>
+          <w:bCs w:val="false"/>
+        </w:rPr>
+      </w:pPr>
+      <w:r>
+        <w:rPr>
+          <w:rFonts w:ascii="Times New Roman" w:hAnsi="Times New Roman"/>
+          <w:b w:val="false"/>
+          <w:bCs w:val="false"/>
+          <w:sz w:val="20"/>
+          <w:szCs w:val="20"/>
+          <w:lang w:val="en-US"/>
+        </w:rPr>
+        <w:t>Now you can upload any media in cdn without upload to you magento directory then also it will work.</w:t>
+      </w:r>
+    </w:p>
+    <w:p>
+      <w:pPr>
+        <w:pStyle w:val="ListParagraph"/>
+        <w:ind w:hanging="0"/>
+        <w:rPr>
+          <w:rFonts w:ascii="Times New Roman" w:hAnsi="Times New Roman"/>
+          <w:sz w:val="20"/>
+          <w:szCs w:val="20"/>
+          <w:lang w:val="en-US"/>
+        </w:rPr>
+      </w:pPr>
+      <w:r>
+        <w:rPr>
+          <w:b w:val="false"/>
+          <w:bCs w:val="false"/>
+        </w:rPr>
+      </w:r>
+    </w:p>
+    <w:p>
+      <w:pPr>
+        <w:pStyle w:val="ListParagraph"/>
+        <w:ind w:hanging="0"/>
+        <w:rPr>
+          <w:b/>
+          <w:b/>
+          <w:bCs/>
+        </w:rPr>
+      </w:pPr>
+      <w:r>
+        <w:rPr>
+          <w:rFonts w:ascii="Times New Roman" w:hAnsi="Times New Roman"/>
+          <w:b/>
+          <w:bCs/>
+          <w:sz w:val="20"/>
+          <w:szCs w:val="20"/>
+          <w:lang w:val="en-US"/>
+        </w:rPr>
+        <w:t xml:space="preserve">3.Vault </w:t>
+      </w:r>
+    </w:p>
+    <w:p>
+      <w:pPr>
+        <w:pStyle w:val="ListParagraph"/>
+        <w:ind w:hanging="0"/>
+        <w:rPr>
+          <w:b w:val="false"/>
+          <w:b w:val="false"/>
+          <w:bCs w:val="false"/>
+        </w:rPr>
+      </w:pPr>
+      <w:r>
+        <w:rPr>
+          <w:rFonts w:ascii="Times New Roman" w:hAnsi="Times New Roman"/>
+          <w:b w:val="false"/>
+          <w:bCs w:val="false"/>
+          <w:sz w:val="20"/>
+          <w:szCs w:val="20"/>
+          <w:lang w:val="en-US"/>
+        </w:rPr>
+        <w:t>The Vault provides store customers with the ability to save credit cards in a PCI compliant</w:t>
+      </w:r>
+    </w:p>
+    <w:p>
+      <w:pPr>
+        <w:pStyle w:val="ListParagraph"/>
+        <w:ind w:hanging="0"/>
+        <w:rPr>
+          <w:b w:val="false"/>
+          <w:b w:val="false"/>
+          <w:bCs w:val="false"/>
+        </w:rPr>
+      </w:pPr>
+      <w:r>
+        <w:rPr>
+          <w:rFonts w:ascii="Times New Roman" w:hAnsi="Times New Roman"/>
+          <w:b w:val="false"/>
+          <w:bCs w:val="false"/>
+          <w:sz w:val="20"/>
+          <w:szCs w:val="20"/>
+          <w:lang w:val="en-US"/>
+        </w:rPr>
+        <w:t>way. From a developers perspective, it provides a common set of functionality</w:t>
+      </w:r>
+    </w:p>
+    <w:p>
+      <w:pPr>
+        <w:pStyle w:val="ListParagraph"/>
+        <w:ind w:hanging="0"/>
+        <w:rPr>
+          <w:b w:val="false"/>
+          <w:b w:val="false"/>
+          <w:bCs w:val="false"/>
+        </w:rPr>
+      </w:pPr>
+      <w:r>
+        <w:rPr>
+          <w:rFonts w:ascii="Times New Roman" w:hAnsi="Times New Roman"/>
+          <w:b w:val="false"/>
+          <w:bCs w:val="false"/>
+          <w:sz w:val="20"/>
+          <w:szCs w:val="20"/>
+          <w:lang w:val="en-US"/>
+        </w:rPr>
+        <w:t>around loading and saving sensitive credit card information.</w:t>
+      </w:r>
+    </w:p>
+    <w:p>
+      <w:pPr>
+        <w:pStyle w:val="ListParagraph"/>
+        <w:ind w:hanging="0"/>
+        <w:rPr>
+          <w:rFonts w:ascii="Times New Roman" w:hAnsi="Times New Roman"/>
+          <w:sz w:val="20"/>
+          <w:szCs w:val="20"/>
+          <w:lang w:val="en-US"/>
+        </w:rPr>
+      </w:pPr>
+      <w:r>
+        <w:rPr>
+          <w:b w:val="false"/>
+          <w:bCs w:val="false"/>
+        </w:rPr>
+      </w:r>
+    </w:p>
+    <w:p>
+      <w:pPr>
+        <w:pStyle w:val="ListParagraph"/>
+        <w:ind w:hanging="0"/>
+        <w:rPr>
+          <w:b/>
+          <w:b/>
+          <w:bCs/>
+        </w:rPr>
+      </w:pPr>
+      <w:r>
+        <w:rPr>
+          <w:rFonts w:ascii="Times New Roman" w:hAnsi="Times New Roman"/>
+          <w:b/>
+          <w:bCs/>
+          <w:sz w:val="20"/>
+          <w:szCs w:val="20"/>
+          <w:lang w:val="en-US"/>
+        </w:rPr>
+        <w:t>4) List of Folders which can contain template files?</w:t>
+      </w:r>
+    </w:p>
+    <w:p>
+      <w:pPr>
+        <w:pStyle w:val="ListParagraph"/>
+        <w:ind w:hanging="0"/>
+        <w:rPr>
+          <w:b w:val="false"/>
+          <w:b w:val="false"/>
+          <w:bCs w:val="false"/>
+        </w:rPr>
+      </w:pPr>
+      <w:r>
+        <w:rPr>
+          <w:rFonts w:ascii="Times New Roman" w:hAnsi="Times New Roman"/>
+          <w:b w:val="false"/>
+          <w:bCs w:val="false"/>
+          <w:sz w:val="20"/>
+          <w:szCs w:val="20"/>
+          <w:lang w:val="en-US"/>
+        </w:rPr>
+        <w:t>Theme =&gt;templates</w:t>
+      </w:r>
+    </w:p>
+    <w:p>
+      <w:pPr>
+        <w:pStyle w:val="ListParagraph"/>
+        <w:ind w:hanging="0"/>
+        <w:rPr>
+          <w:b w:val="false"/>
+          <w:b w:val="false"/>
+          <w:bCs w:val="false"/>
+        </w:rPr>
+      </w:pPr>
+      <w:r>
+        <w:rPr>
+          <w:rFonts w:ascii="Times New Roman" w:hAnsi="Times New Roman"/>
+          <w:b w:val="false"/>
+          <w:bCs w:val="false"/>
+          <w:sz w:val="20"/>
+          <w:szCs w:val="20"/>
+          <w:lang w:val="en-US"/>
+        </w:rPr>
+        <w:t>module name=&gt;view/frontend/templates ,web/template,web/templates</w:t>
+      </w:r>
+    </w:p>
+    <w:p>
+      <w:pPr>
+        <w:pStyle w:val="ListParagraph"/>
+        <w:ind w:hanging="0"/>
+        <w:rPr>
+          <w:b w:val="false"/>
+          <w:b w:val="false"/>
+          <w:bCs w:val="false"/>
+        </w:rPr>
+      </w:pPr>
+      <w:r>
+        <w:rPr>
+          <w:rFonts w:ascii="Times New Roman" w:hAnsi="Times New Roman"/>
+          <w:b w:val="false"/>
+          <w:bCs w:val="false"/>
+          <w:sz w:val="20"/>
+          <w:szCs w:val="20"/>
+          <w:lang w:val="en-US"/>
+        </w:rPr>
+        <w:t>module name =&gt;view/base/templates  base/web/templates</w:t>
+      </w:r>
+    </w:p>
+    <w:p>
+      <w:pPr>
+        <w:pStyle w:val="ListParagraph"/>
+        <w:ind w:hanging="0"/>
+        <w:rPr>
+          <w:b/>
+          <w:b/>
+          <w:bCs/>
+        </w:rPr>
+      </w:pPr>
+      <w:r>
+        <w:rPr>
+          <w:rFonts w:ascii="Times New Roman" w:hAnsi="Times New Roman"/>
+          <w:b/>
+          <w:bCs/>
+          <w:sz w:val="20"/>
+          <w:szCs w:val="20"/>
+          <w:lang w:val="en-US"/>
+        </w:rPr>
+        <w:t>5)</w:t>
+      </w:r>
+      <w:r>
+        <w:rPr>
+          <w:rFonts w:ascii="Times New Roman" w:hAnsi="Times New Roman"/>
+          <w:b/>
+          <w:bCs/>
+          <w:sz w:val="20"/>
+          <w:szCs w:val="20"/>
+          <w:lang w:val="en-US"/>
+        </w:rPr>
+        <w:t xml:space="preserve">Combination of block </w:t>
+      </w:r>
+    </w:p>
+    <w:p>
+      <w:pPr>
+        <w:pStyle w:val="ListParagraph"/>
+        <w:ind w:hanging="0"/>
+        <w:rPr>
+          <w:b/>
+          <w:b/>
+          <w:bCs/>
+        </w:rPr>
+      </w:pPr>
+      <w:r>
+        <w:rPr>
+          <w:rFonts w:ascii="Times New Roman" w:hAnsi="Times New Roman"/>
+          <w:b w:val="false"/>
+          <w:bCs w:val="false"/>
+          <w:sz w:val="20"/>
+          <w:szCs w:val="20"/>
+          <w:lang w:val="en-US"/>
+        </w:rPr>
+        <w:t>We can use same block for multiple template file event template file are same or different.</w:t>
+      </w:r>
+    </w:p>
+    <w:p>
+      <w:pPr>
+        <w:pStyle w:val="ListParagraph"/>
+        <w:ind w:hanging="0"/>
+        <w:rPr>
+          <w:b/>
+          <w:b/>
+          <w:bCs/>
+        </w:rPr>
+      </w:pPr>
+      <w:r>
+        <w:rPr>
+          <w:rFonts w:ascii="Times New Roman" w:hAnsi="Times New Roman"/>
+          <w:b w:val="false"/>
+          <w:bCs w:val="false"/>
+          <w:sz w:val="20"/>
+          <w:szCs w:val="20"/>
+          <w:lang w:val="en-US"/>
+        </w:rPr>
+        <w:t>For be carefull block name must be different.</w:t>
+      </w:r>
+    </w:p>
+    <w:p>
+      <w:pPr>
+        <w:pStyle w:val="ListParagraph"/>
+        <w:ind w:hanging="0"/>
+        <w:rPr>
+          <w:b/>
+          <w:b/>
+          <w:bCs/>
+        </w:rPr>
+      </w:pPr>
+      <w:r>
+        <w:rPr>
+          <w:rFonts w:ascii="Times New Roman" w:hAnsi="Times New Roman"/>
+          <w:b w:val="false"/>
+          <w:bCs w:val="false"/>
+          <w:sz w:val="20"/>
+          <w:szCs w:val="20"/>
+          <w:lang w:val="en-US"/>
+        </w:rPr>
+        <w:t>For example :</w:t>
+      </w:r>
+    </w:p>
+    <w:p>
+      <w:pPr>
+        <w:pStyle w:val="ListParagraph"/>
+        <w:ind w:hanging="0"/>
+        <w:rPr>
+          <w:b/>
+          <w:b/>
+          <w:bCs/>
+        </w:rPr>
+      </w:pPr>
+      <w:r>
+        <w:rPr>
+          <w:rFonts w:ascii="Times New Roman" w:hAnsi="Times New Roman"/>
+          <w:b w:val="false"/>
+          <w:bCs w:val="false"/>
+          <w:sz w:val="20"/>
+          <w:szCs w:val="20"/>
+          <w:lang w:val="en-US"/>
+        </w:rPr>
+        <w:t xml:space="preserve">   </w:t>
+      </w:r>
+      <w:r>
+        <w:rPr>
+          <w:rFonts w:ascii="Times New Roman" w:hAnsi="Times New Roman"/>
+          <w:b w:val="false"/>
+          <w:bCs w:val="false"/>
+          <w:color w:val="800000"/>
+          <w:sz w:val="20"/>
+          <w:szCs w:val="20"/>
+          <w:lang w:val="en-US"/>
+        </w:rPr>
+        <w:t xml:space="preserve"> </w:t>
+      </w:r>
+      <w:r>
+        <w:rPr>
+          <w:rFonts w:ascii="Times New Roman" w:hAnsi="Times New Roman"/>
+          <w:b w:val="false"/>
+          <w:bCs w:val="false"/>
+          <w:color w:val="800000"/>
+          <w:sz w:val="20"/>
+          <w:szCs w:val="20"/>
+          <w:lang w:val="en-US"/>
+        </w:rPr>
+        <w:t>&lt;block class="Ezest\Practice\Block\Index\CartItems" name="practice_index_index2" template="Ezest_Practice::blocktest2.phtml"&gt;</w:t>
+      </w:r>
+    </w:p>
+    <w:p>
+      <w:pPr>
+        <w:pStyle w:val="ListParagraph"/>
+        <w:ind w:hanging="0"/>
+        <w:rPr>
+          <w:b/>
+          <w:b/>
+          <w:bCs/>
+          <w:color w:val="800000"/>
+        </w:rPr>
+      </w:pPr>
+      <w:r>
+        <w:rPr>
+          <w:rFonts w:ascii="Times New Roman" w:hAnsi="Times New Roman"/>
+          <w:b w:val="false"/>
+          <w:bCs w:val="false"/>
+          <w:color w:val="800000"/>
+          <w:sz w:val="20"/>
+          <w:szCs w:val="20"/>
+          <w:lang w:val="en-US"/>
+        </w:rPr>
+        <w:t xml:space="preserve">            </w:t>
+      </w:r>
+      <w:r>
+        <w:rPr>
+          <w:rFonts w:ascii="Times New Roman" w:hAnsi="Times New Roman"/>
+          <w:b w:val="false"/>
+          <w:bCs w:val="false"/>
+          <w:color w:val="800000"/>
+          <w:sz w:val="20"/>
+          <w:szCs w:val="20"/>
+          <w:lang w:val="en-US"/>
+        </w:rPr>
+        <w:t>&lt;/block&gt;</w:t>
+      </w:r>
+    </w:p>
+    <w:p>
+      <w:pPr>
+        <w:pStyle w:val="ListParagraph"/>
+        <w:ind w:hanging="0"/>
+        <w:rPr>
+          <w:b/>
+          <w:b/>
+          <w:bCs/>
+          <w:color w:val="800000"/>
+        </w:rPr>
+      </w:pPr>
+      <w:r>
+        <w:rPr>
+          <w:rFonts w:ascii="Times New Roman" w:hAnsi="Times New Roman"/>
+          <w:b w:val="false"/>
+          <w:bCs w:val="false"/>
+          <w:color w:val="800000"/>
+          <w:sz w:val="20"/>
+          <w:szCs w:val="20"/>
+          <w:lang w:val="en-US"/>
+        </w:rPr>
+        <w:t xml:space="preserve">             </w:t>
+      </w:r>
+      <w:r>
+        <w:rPr>
+          <w:rFonts w:ascii="Times New Roman" w:hAnsi="Times New Roman"/>
+          <w:b w:val="false"/>
+          <w:bCs w:val="false"/>
+          <w:color w:val="800000"/>
+          <w:sz w:val="20"/>
+          <w:szCs w:val="20"/>
+          <w:lang w:val="en-US"/>
+        </w:rPr>
+        <w:t>&lt;block class="Ezest\Practice\Block\Index\CartItems" name="practice_index_index3" template="Ezest_Practice::blocktest.phtml"&gt;</w:t>
+      </w:r>
+    </w:p>
+    <w:p>
+      <w:pPr>
+        <w:pStyle w:val="ListParagraph"/>
+        <w:ind w:hanging="0"/>
+        <w:rPr>
+          <w:b/>
+          <w:b/>
+          <w:bCs/>
+          <w:color w:val="800000"/>
+        </w:rPr>
+      </w:pPr>
+      <w:r>
+        <w:rPr>
+          <w:rFonts w:ascii="Times New Roman" w:hAnsi="Times New Roman"/>
+          <w:b w:val="false"/>
+          <w:bCs w:val="false"/>
+          <w:color w:val="800000"/>
+          <w:sz w:val="20"/>
+          <w:szCs w:val="20"/>
+          <w:lang w:val="en-US"/>
+        </w:rPr>
+        <w:t xml:space="preserve">            </w:t>
+      </w:r>
+      <w:r>
+        <w:rPr>
+          <w:rFonts w:ascii="Times New Roman" w:hAnsi="Times New Roman"/>
+          <w:b w:val="false"/>
+          <w:bCs w:val="false"/>
+          <w:color w:val="800000"/>
+          <w:sz w:val="20"/>
+          <w:szCs w:val="20"/>
+          <w:lang w:val="en-US"/>
+        </w:rPr>
+        <w:t>&lt;/block&gt;</w:t>
+      </w:r>
+    </w:p>
+    <w:p>
+      <w:pPr>
+        <w:pStyle w:val="ListParagraph"/>
+        <w:ind w:hanging="0"/>
+        <w:rPr>
+          <w:b/>
+          <w:b/>
+          <w:bCs/>
+          <w:color w:val="800000"/>
+        </w:rPr>
+      </w:pPr>
+      <w:r>
+        <w:rPr>
+          <w:rFonts w:ascii="Times New Roman" w:hAnsi="Times New Roman"/>
+          <w:b w:val="false"/>
+          <w:bCs w:val="false"/>
+          <w:color w:val="800000"/>
+          <w:sz w:val="20"/>
+          <w:szCs w:val="20"/>
+          <w:lang w:val="en-US"/>
+        </w:rPr>
+        <w:t xml:space="preserve">             </w:t>
+      </w:r>
+      <w:r>
+        <w:rPr>
+          <w:rFonts w:ascii="Times New Roman" w:hAnsi="Times New Roman"/>
+          <w:b w:val="false"/>
+          <w:bCs w:val="false"/>
+          <w:color w:val="800000"/>
+          <w:sz w:val="20"/>
+          <w:szCs w:val="20"/>
+          <w:lang w:val="en-US"/>
+        </w:rPr>
+        <w:t>&lt;block class="Ezest\Practice\Block\Index\CartItems" name="practice_index_index4" template="Ezest_Practice::blocktest.phtml"&gt;</w:t>
+      </w:r>
+    </w:p>
+    <w:p>
+      <w:pPr>
+        <w:pStyle w:val="ListParagraph"/>
+        <w:ind w:hanging="0"/>
+        <w:rPr>
+          <w:rFonts w:ascii="Times New Roman" w:hAnsi="Times New Roman"/>
+          <w:b w:val="false"/>
+          <w:b w:val="false"/>
+          <w:bCs w:val="false"/>
+          <w:sz w:val="20"/>
+          <w:szCs w:val="20"/>
+          <w:lang w:val="en-US"/>
+        </w:rPr>
+      </w:pPr>
+      <w:r>
+        <w:rPr>
+          <w:rFonts w:ascii="Times New Roman" w:hAnsi="Times New Roman"/>
+          <w:b w:val="false"/>
+          <w:bCs w:val="false"/>
+          <w:color w:val="800000"/>
+          <w:sz w:val="20"/>
+          <w:szCs w:val="20"/>
+          <w:lang w:val="en-US"/>
+        </w:rPr>
+        <w:t xml:space="preserve">            </w:t>
+      </w:r>
+      <w:r>
+        <w:rPr>
+          <w:rFonts w:ascii="Times New Roman" w:hAnsi="Times New Roman"/>
+          <w:b w:val="false"/>
+          <w:bCs w:val="false"/>
+          <w:color w:val="800000"/>
+          <w:sz w:val="20"/>
+          <w:szCs w:val="20"/>
+          <w:lang w:val="en-US"/>
+        </w:rPr>
+        <w:t>&lt;/block&gt;</w:t>
+      </w:r>
+    </w:p>
+    <w:p>
+      <w:pPr>
+        <w:pStyle w:val="ListParagraph"/>
+        <w:ind w:hanging="0"/>
+        <w:rPr>
+          <w:b/>
+          <w:b/>
+          <w:bCs/>
+          <w:color w:val="800000"/>
+        </w:rPr>
+      </w:pPr>
+      <w:r>
+        <w:rPr>
+          <w:rFonts w:ascii="Times New Roman" w:hAnsi="Times New Roman"/>
+          <w:b w:val="false"/>
+          <w:bCs w:val="false"/>
+          <w:color w:val="800000"/>
+          <w:sz w:val="20"/>
+          <w:szCs w:val="20"/>
+          <w:lang w:val="en-US"/>
+        </w:rPr>
+        <w:t xml:space="preserve">             </w:t>
+      </w:r>
+      <w:r>
+        <w:rPr>
+          <w:rFonts w:ascii="Times New Roman" w:hAnsi="Times New Roman"/>
+          <w:b w:val="false"/>
+          <w:bCs w:val="false"/>
+          <w:color w:val="800000"/>
+          <w:sz w:val="20"/>
+          <w:szCs w:val="20"/>
+          <w:lang w:val="en-US"/>
+        </w:rPr>
+        <w:t>&lt;block class="Ezest\Practice\Block\Index\CartItems" name="practice_index_index5" template="Ezest_Practice::blocktest.phtml"&gt;</w:t>
+      </w:r>
+    </w:p>
+    <w:p>
+      <w:pPr>
+        <w:pStyle w:val="ListParagraph"/>
+        <w:ind w:hanging="0"/>
+        <w:rPr>
+          <w:rFonts w:ascii="Times New Roman" w:hAnsi="Times New Roman"/>
+          <w:b/>
+          <w:b/>
+          <w:bCs/>
+          <w:sz w:val="20"/>
+          <w:szCs w:val="20"/>
+          <w:lang w:val="en-US"/>
+        </w:rPr>
+      </w:pPr>
+      <w:r>
+        <w:rPr>
+          <w:b w:val="false"/>
+          <w:bCs w:val="false"/>
+        </w:rPr>
+      </w:r>
+    </w:p>
+    <w:p>
+      <w:pPr>
+        <w:pStyle w:val="ListParagraph"/>
+        <w:ind w:hanging="0"/>
+        <w:rPr>
+          <w:b w:val="false"/>
+          <w:b w:val="false"/>
+          <w:bCs w:val="false"/>
+        </w:rPr>
+      </w:pPr>
+      <w:r>
+        <w:rPr>
+          <w:rFonts w:ascii="Times New Roman" w:hAnsi="Times New Roman"/>
+          <w:b/>
+          <w:bCs/>
+          <w:sz w:val="20"/>
+          <w:szCs w:val="20"/>
+          <w:lang w:val="en-US"/>
+        </w:rPr>
+        <w:t xml:space="preserve">6) </w:t>
+      </w:r>
+      <w:r>
+        <w:rPr>
+          <w:rFonts w:ascii="Times New Roman" w:hAnsi="Times New Roman"/>
+          <w:b/>
+          <w:bCs/>
+          <w:sz w:val="20"/>
+          <w:szCs w:val="20"/>
+          <w:lang w:val="en-US"/>
+        </w:rPr>
+        <w:t>Static vs varchar</w:t>
       </w:r>
     </w:p>
     <w:p>
@@ -441,28 +1277,58 @@
         <w:spacing w:lineRule="auto" w:line="276" w:before="0" w:after="200"/>
         <w:jc w:val="left"/>
         <w:rPr>
-          <w:rFonts w:ascii="Times New Roman" w:hAnsi="Times New Roman"/>
-          <w:b w:val="false"/>
-          <w:b w:val="false"/>
-          <w:bCs w:val="false"/>
-          <w:sz w:val="20"/>
-          <w:szCs w:val="20"/>
-        </w:rPr>
-      </w:pPr>
-      <w:r>
-        <w:rPr>
-          <w:rFonts w:ascii="Times New Roman" w:hAnsi="Times New Roman"/>
-          <w:b w:val="false"/>
-          <w:bCs w:val="false"/>
-          <w:sz w:val="20"/>
-          <w:szCs w:val="20"/>
-        </w:rPr>
+          <w:b/>
+          <w:b/>
+          <w:bCs/>
+        </w:rPr>
+      </w:pPr>
+      <w:r>
+        <w:rPr>
+          <w:b/>
+          <w:bCs/>
+        </w:rPr>
+        <w:t xml:space="preserve">1 . </w:t>
+      </w:r>
+      <w:r>
+        <w:rPr>
+          <w:b w:val="false"/>
+          <w:bCs w:val="false"/>
+        </w:rPr>
+        <w:t>Static backend type is stored in parent table suppose you create attribute with backend type static then it’s value will be stored in parent table catalog_product_entity and varchar backend type attribute’s value will be stored in catalog_product_entity_varchar table.</w:t>
+      </w:r>
+    </w:p>
+    <w:p>
+      <w:pPr>
+        <w:pStyle w:val="Normal"/>
+        <w:widowControl/>
+        <w:bidi w:val="0"/>
+        <w:spacing w:lineRule="auto" w:line="276" w:before="0" w:after="200"/>
+        <w:jc w:val="left"/>
+        <w:rPr>
+          <w:b w:val="false"/>
+          <w:b w:val="false"/>
+          <w:bCs w:val="false"/>
+        </w:rPr>
+      </w:pPr>
+      <w:r>
+        <w:rPr>
+          <w:b w:val="false"/>
+          <w:bCs w:val="false"/>
+        </w:rPr>
+        <w:t xml:space="preserve">2. </w:t>
       </w:r>
     </w:p>
     <w:sectPr>
+      <w:headerReference w:type="default" r:id="rId4"/>
       <w:type w:val="nextPage"/>
       <w:pgSz w:w="11906" w:h="16838"/>
-      <w:pgMar w:left="1440" w:right="1440" w:header="0" w:top="1440" w:footer="0" w:bottom="1440" w:gutter="0"/>
+      <w:pgMar w:left="1469" w:right="1469" w:header="1469" w:top="2152" w:footer="0" w:bottom="1469" w:gutter="0"/>
+      <w:pgBorders w:display="allPages" w:offsetFrom="text">
+        <w:top w:val="single" w:sz="2" w:space="1" w:color="000000"/>
+        <w:left w:val="single" w:sz="2" w:space="1" w:color="000000"/>
+        <w:bottom w:val="single" w:sz="2" w:space="1" w:color="000000"/>
+        <w:right w:val="single" w:sz="2" w:space="1" w:color="000000"/>
+      </w:pgBorders>
       <w:pgNumType w:fmt="decimal"/>
       <w:formProt w:val="false"/>
       <w:textDirection w:val="lrTb"/>
@@ -470,6 +1336,33 @@
     </w:sectPr>
   </w:body>
 </w:document>
+</file>
+
+<file path=word/header1.xml><?xml version="1.0" encoding="utf-8"?>
+<w:hdr xmlns:o="urn:schemas-microsoft-com:office:office" xmlns:r="http://schemas.openxmlformats.org/officeDocument/2006/relationships" xmlns:v="urn:schemas-microsoft-com:vml" xmlns:w="http://schemas.openxmlformats.org/wordprocessingml/2006/main" xmlns:w10="urn:schemas-microsoft-com:office:word" xmlns:wp="http://schemas.openxmlformats.org/drawingml/2006/wordprocessingDrawing" xmlns:wps="http://schemas.microsoft.com/office/word/2010/wordprocessingShape" xmlns:wpg="http://schemas.microsoft.com/office/word/2010/wordprocessingGroup" xmlns:mc="http://schemas.openxmlformats.org/markup-compatibility/2006" xmlns:wp14="http://schemas.microsoft.com/office/word/2010/wordprocessingDrawing" xmlns:w14="http://schemas.microsoft.com/office/word/2010/wordml" mc:Ignorable="w14 wp14">
+  <w:p>
+    <w:pPr>
+      <w:pStyle w:val="Header"/>
+      <w:spacing w:before="0" w:after="200"/>
+      <w:rPr/>
+    </w:pPr>
+    <w:r>
+      <w:rPr/>
+      <w:tab/>
+      <w:tab/>
+    </w:r>
+    <w:r>
+      <w:rPr>
+        <w:b/>
+        <w:bCs/>
+        <w:color w:val="D22B2B"/>
+        <w:sz w:val="28"/>
+        <w:szCs w:val="28"/>
+      </w:rPr>
+      <w:t>Magento 2 Profession developer question and answer</w:t>
+    </w:r>
+  </w:p>
+</w:hdr>
 </file>
 
 <file path=word/numbering.xml><?xml version="1.0" encoding="utf-8"?>
@@ -962,6 +1855,12 @@
     <w:pPr/>
     <w:rPr/>
   </w:style>
+  <w:style w:type="paragraph" w:styleId="Header">
+    <w:name w:val="Header"/>
+    <w:basedOn w:val="Normal"/>
+    <w:pPr/>
+    <w:rPr/>
+  </w:style>
   <w:style w:type="numbering" w:styleId="NoList" w:default="1">
     <w:name w:val="No List"/>
     <w:uiPriority w:val="99"/>

</xml_diff>